<commit_message>
Domein model geupdate in het verslag
</commit_message>
<xml_diff>
--- a/Documentatieverslag Webtech Opdracht 1.docx
+++ b/Documentatieverslag Webtech Opdracht 1.docx
@@ -791,8 +791,6 @@
         </w:rPr>
         <w:t xml:space="preserve"> 7</w:t>
       </w:r>
-      <w:bookmarkStart w:id="0" w:name="_GoBack"/>
-      <w:bookmarkEnd w:id="0"/>
       <w:r>
         <w:rPr>
           <w:sz w:val="24"/>
@@ -1189,76 +1187,6 @@
       </w:pPr>
       <w:r>
         <w:rPr>
-          <w:noProof/>
-          <w:sz w:val="24"/>
-          <w:szCs w:val="24"/>
-          <w:lang w:val="en-US"/>
-        </w:rPr>
-        <w:drawing>
-          <wp:anchor distT="0" distB="0" distL="114300" distR="114300" simplePos="0" relativeHeight="251659264" behindDoc="1" locked="0" layoutInCell="1" allowOverlap="1" wp14:anchorId="52B2B572" wp14:editId="2CE7C53C">
-            <wp:simplePos x="0" y="0"/>
-            <wp:positionH relativeFrom="margin">
-              <wp:align>center</wp:align>
-            </wp:positionH>
-            <wp:positionV relativeFrom="paragraph">
-              <wp:posOffset>384810</wp:posOffset>
-            </wp:positionV>
-            <wp:extent cx="7377613" cy="3972560"/>
-            <wp:effectExtent l="0" t="0" r="0" b="8890"/>
-            <wp:wrapNone/>
-            <wp:docPr id="2" name="Picture 2" descr="C:\Users\_\Documents\GitHub\WebTech\domain model.png"/>
-            <wp:cNvGraphicFramePr>
-              <a:graphicFrameLocks xmlns:a="http://schemas.openxmlformats.org/drawingml/2006/main" noChangeAspect="1"/>
-            </wp:cNvGraphicFramePr>
-            <a:graphic xmlns:a="http://schemas.openxmlformats.org/drawingml/2006/main">
-              <a:graphicData uri="http://schemas.openxmlformats.org/drawingml/2006/picture">
-                <pic:pic xmlns:pic="http://schemas.openxmlformats.org/drawingml/2006/picture">
-                  <pic:nvPicPr>
-                    <pic:cNvPr id="0" name="Picture 3" descr="C:\Users\_\Documents\GitHub\WebTech\domain model.png"/>
-                    <pic:cNvPicPr>
-                      <a:picLocks noChangeAspect="1" noChangeArrowheads="1"/>
-                    </pic:cNvPicPr>
-                  </pic:nvPicPr>
-                  <pic:blipFill>
-                    <a:blip r:embed="rId8">
-                      <a:extLst>
-                        <a:ext uri="{28A0092B-C50C-407E-A947-70E740481C1C}">
-                          <a14:useLocalDpi xmlns:a14="http://schemas.microsoft.com/office/drawing/2010/main" val="0"/>
-                        </a:ext>
-                      </a:extLst>
-                    </a:blip>
-                    <a:srcRect/>
-                    <a:stretch>
-                      <a:fillRect/>
-                    </a:stretch>
-                  </pic:blipFill>
-                  <pic:spPr bwMode="auto">
-                    <a:xfrm>
-                      <a:off x="0" y="0"/>
-                      <a:ext cx="7377613" cy="3972560"/>
-                    </a:xfrm>
-                    <a:prstGeom prst="rect">
-                      <a:avLst/>
-                    </a:prstGeom>
-                    <a:noFill/>
-                    <a:ln>
-                      <a:noFill/>
-                    </a:ln>
-                  </pic:spPr>
-                </pic:pic>
-              </a:graphicData>
-            </a:graphic>
-            <wp14:sizeRelH relativeFrom="page">
-              <wp14:pctWidth>0</wp14:pctWidth>
-            </wp14:sizeRelH>
-            <wp14:sizeRelV relativeFrom="page">
-              <wp14:pctHeight>0</wp14:pctHeight>
-            </wp14:sizeRelV>
-          </wp:anchor>
-        </w:drawing>
-      </w:r>
-      <w:r>
-        <w:rPr>
           <w:sz w:val="24"/>
           <w:szCs w:val="24"/>
         </w:rPr>
@@ -1280,126 +1208,54 @@
           <w:szCs w:val="24"/>
         </w:rPr>
       </w:pPr>
-    </w:p>
-    <w:p>
-      <w:pPr>
-        <w:rPr>
-          <w:sz w:val="24"/>
-          <w:szCs w:val="24"/>
-        </w:rPr>
-      </w:pPr>
-    </w:p>
-    <w:p>
-      <w:pPr>
-        <w:rPr>
-          <w:sz w:val="24"/>
-          <w:szCs w:val="24"/>
-        </w:rPr>
-      </w:pPr>
-    </w:p>
-    <w:p>
-      <w:pPr>
-        <w:rPr>
-          <w:sz w:val="24"/>
-          <w:szCs w:val="24"/>
-        </w:rPr>
-      </w:pPr>
-    </w:p>
-    <w:p>
-      <w:pPr>
-        <w:rPr>
-          <w:sz w:val="24"/>
-          <w:szCs w:val="24"/>
-        </w:rPr>
-      </w:pPr>
-    </w:p>
-    <w:p>
-      <w:pPr>
-        <w:rPr>
-          <w:sz w:val="24"/>
-          <w:szCs w:val="24"/>
-        </w:rPr>
-      </w:pPr>
-    </w:p>
-    <w:p>
-      <w:pPr>
-        <w:rPr>
-          <w:sz w:val="24"/>
-          <w:szCs w:val="24"/>
-        </w:rPr>
-      </w:pPr>
-    </w:p>
-    <w:p>
-      <w:pPr>
-        <w:rPr>
-          <w:sz w:val="24"/>
-          <w:szCs w:val="24"/>
-        </w:rPr>
-      </w:pPr>
-    </w:p>
-    <w:p>
-      <w:pPr>
-        <w:rPr>
-          <w:sz w:val="24"/>
-          <w:szCs w:val="24"/>
-        </w:rPr>
-      </w:pPr>
-    </w:p>
-    <w:p>
-      <w:pPr>
-        <w:rPr>
-          <w:sz w:val="24"/>
-          <w:szCs w:val="24"/>
-        </w:rPr>
-      </w:pPr>
-    </w:p>
-    <w:p>
-      <w:pPr>
-        <w:rPr>
-          <w:sz w:val="24"/>
-          <w:szCs w:val="24"/>
-        </w:rPr>
-      </w:pPr>
-    </w:p>
-    <w:p>
-      <w:pPr>
-        <w:rPr>
-          <w:sz w:val="24"/>
-          <w:szCs w:val="24"/>
-        </w:rPr>
-      </w:pPr>
-    </w:p>
-    <w:p>
-      <w:pPr>
-        <w:rPr>
-          <w:sz w:val="24"/>
-          <w:szCs w:val="24"/>
-        </w:rPr>
-      </w:pPr>
-    </w:p>
-    <w:p>
-      <w:pPr>
-        <w:rPr>
-          <w:sz w:val="24"/>
-          <w:szCs w:val="24"/>
-        </w:rPr>
-      </w:pPr>
-    </w:p>
-    <w:p>
-      <w:pPr>
-        <w:rPr>
-          <w:sz w:val="24"/>
-          <w:szCs w:val="24"/>
-        </w:rPr>
-      </w:pPr>
-    </w:p>
-    <w:p>
-      <w:pPr>
-        <w:rPr>
-          <w:sz w:val="24"/>
-          <w:szCs w:val="24"/>
-        </w:rPr>
-      </w:pPr>
+      <w:r>
+        <w:rPr>
+          <w:sz w:val="24"/>
+          <w:szCs w:val="24"/>
+        </w:rPr>
+        <w:pict>
+          <v:shapetype id="_x0000_t75" coordsize="21600,21600" o:spt="75" o:preferrelative="t" path="m@4@5l@4@11@9@11@9@5xe" filled="f" stroked="f">
+            <v:stroke joinstyle="miter"/>
+            <v:formulas>
+              <v:f eqn="if lineDrawn pixelLineWidth 0"/>
+              <v:f eqn="sum @0 1 0"/>
+              <v:f eqn="sum 0 0 @1"/>
+              <v:f eqn="prod @2 1 2"/>
+              <v:f eqn="prod @3 21600 pixelWidth"/>
+              <v:f eqn="prod @3 21600 pixelHeight"/>
+              <v:f eqn="sum @0 0 1"/>
+              <v:f eqn="prod @6 1 2"/>
+              <v:f eqn="prod @7 21600 pixelWidth"/>
+              <v:f eqn="sum @8 21600 0"/>
+              <v:f eqn="prod @7 21600 pixelHeight"/>
+              <v:f eqn="sum @10 21600 0"/>
+            </v:formulas>
+            <v:path o:extrusionok="f" gradientshapeok="t" o:connecttype="rect"/>
+            <o:lock v:ext="edit" aspectratio="t"/>
+          </v:shapetype>
+          <v:shape id="_x0000_i1025" type="#_x0000_t75" style="width:470.25pt;height:285.75pt">
+            <v:imagedata r:id="rId8" o:title="Domein model v2"/>
+          </v:shape>
+        </w:pict>
+      </w:r>
+    </w:p>
+    <w:p>
+      <w:pPr>
+        <w:rPr>
+          <w:sz w:val="24"/>
+          <w:szCs w:val="24"/>
+        </w:rPr>
+      </w:pPr>
+    </w:p>
+    <w:p>
+      <w:pPr>
+        <w:rPr>
+          <w:sz w:val="24"/>
+          <w:szCs w:val="24"/>
+        </w:rPr>
+      </w:pPr>
+      <w:bookmarkStart w:id="0" w:name="_GoBack"/>
+      <w:bookmarkEnd w:id="0"/>
       <w:r>
         <w:rPr>
           <w:sz w:val="24"/>
@@ -1421,23 +1277,7 @@
           <w:sz w:val="24"/>
           <w:szCs w:val="24"/>
         </w:rPr>
-        <w:t xml:space="preserve"> </w:t>
-      </w:r>
-      <w:proofErr w:type="gramStart"/>
-      <w:r>
-        <w:rPr>
-          <w:sz w:val="24"/>
-          <w:szCs w:val="24"/>
-        </w:rPr>
-        <w:t xml:space="preserve">bestand  </w:t>
-      </w:r>
-      <w:proofErr w:type="gramEnd"/>
-      <w:r>
-        <w:rPr>
-          <w:sz w:val="24"/>
-          <w:szCs w:val="24"/>
-        </w:rPr>
-        <w:t>vinden dat samen met de rest van het project is ingeleverd onder de naam “domain model.png”.</w:t>
+        <w:t xml:space="preserve"> bestand  vinden dat samen met de rest van het project is ingeleverd onder de naam “domain model.png”.</w:t>
       </w:r>
     </w:p>
     <w:p>
@@ -2001,7 +1841,7 @@
           <w:rPr>
             <w:noProof/>
           </w:rPr>
-          <w:t>6</w:t>
+          <w:t>7</w:t>
         </w:r>
         <w:r>
           <w:rPr>

</xml_diff>